<commit_message>
Diagrama de robustez adminstrar inscripciones
Se realizo el diagrama de robustes del CU  administrar inscripciones y se corrigió la descripción.
</commit_message>
<xml_diff>
--- a/Artefactos/Descripciones/Descripciones de casos de uso Ray.docx
+++ b/Artefactos/Descripciones/Descripciones de casos de uso Ray.docx
@@ -5859,7 +5859,23 @@
                 <w:sz w:val="20"/>
                 <w:lang w:val="es-ES"/>
               </w:rPr>
-              <w:t>realizadas.</w:t>
+              <w:t>realizadas</w:t>
+            </w:r>
+            <w:r>
+              <w:rPr>
+                <w:rFonts w:ascii="Arial" w:hAnsi="Arial" w:cs="Arial"/>
+                <w:sz w:val="20"/>
+                <w:lang w:val="es-ES"/>
+              </w:rPr>
+              <w:t>, además de los pagos realizados por los alumnos</w:t>
+            </w:r>
+            <w:r>
+              <w:rPr>
+                <w:rFonts w:ascii="Arial" w:hAnsi="Arial" w:cs="Arial"/>
+                <w:sz w:val="20"/>
+                <w:lang w:val="es-ES"/>
+              </w:rPr>
+              <w:t>.</w:t>
             </w:r>
           </w:p>
         </w:tc>
@@ -6192,6 +6208,14 @@
                 <w:sz w:val="20"/>
                 <w:lang w:val="es-ES"/>
               </w:rPr>
+              <w:t xml:space="preserve"> así como los pagos de los alumnos,</w:t>
+            </w:r>
+            <w:r>
+              <w:rPr>
+                <w:rFonts w:ascii="Arial" w:hAnsi="Arial" w:cs="Arial"/>
+                <w:sz w:val="20"/>
+                <w:lang w:val="es-ES"/>
+              </w:rPr>
               <w:t xml:space="preserve"> ordenados </w:t>
             </w:r>
             <w:r>
@@ -6209,110 +6233,6 @@
                 <w:lang w:val="es-ES"/>
               </w:rPr>
               <w:t>.</w:t>
-            </w:r>
-          </w:p>
-          <w:p>
-            <w:pPr>
-              <w:pStyle w:val="Prrafodelista"/>
-              <w:numPr>
-                <w:ilvl w:val="0"/>
-                <w:numId w:val="27"/>
-              </w:numPr>
-              <w:spacing w:line="276" w:lineRule="auto"/>
-              <w:jc w:val="both"/>
-              <w:rPr>
-                <w:rFonts w:ascii="Arial" w:hAnsi="Arial" w:cs="Arial"/>
-                <w:sz w:val="20"/>
-                <w:lang w:val="es-ES"/>
-              </w:rPr>
-            </w:pPr>
-            <w:r>
-              <w:rPr>
-                <w:rFonts w:ascii="Arial" w:hAnsi="Arial" w:cs="Arial"/>
-                <w:sz w:val="20"/>
-                <w:lang w:val="es-ES"/>
-              </w:rPr>
-              <w:t>El</w:t>
-            </w:r>
-            <w:r>
-              <w:rPr>
-                <w:rFonts w:ascii="Arial" w:hAnsi="Arial" w:cs="Arial"/>
-                <w:sz w:val="20"/>
-                <w:lang w:val="es-ES"/>
-              </w:rPr>
-              <w:t xml:space="preserve"> director</w:t>
-            </w:r>
-            <w:r>
-              <w:rPr>
-                <w:rFonts w:ascii="Arial" w:hAnsi="Arial" w:cs="Arial"/>
-                <w:sz w:val="20"/>
-                <w:lang w:val="es-ES"/>
-              </w:rPr>
-              <w:t xml:space="preserve"> </w:t>
-            </w:r>
-            <w:r>
-              <w:rPr>
-                <w:rFonts w:ascii="Arial" w:hAnsi="Arial" w:cs="Arial"/>
-                <w:sz w:val="20"/>
-                <w:lang w:val="es-ES"/>
-              </w:rPr>
-              <w:t>selecciona el pago que desea consultar.</w:t>
-            </w:r>
-          </w:p>
-          <w:p>
-            <w:pPr>
-              <w:pStyle w:val="Prrafodelista"/>
-              <w:numPr>
-                <w:ilvl w:val="0"/>
-                <w:numId w:val="27"/>
-              </w:numPr>
-              <w:spacing w:line="276" w:lineRule="auto"/>
-              <w:jc w:val="both"/>
-              <w:rPr>
-                <w:rFonts w:ascii="Arial" w:hAnsi="Arial" w:cs="Arial"/>
-                <w:sz w:val="20"/>
-                <w:lang w:val="es-ES"/>
-              </w:rPr>
-            </w:pPr>
-            <w:r>
-              <w:rPr>
-                <w:rFonts w:ascii="Arial" w:hAnsi="Arial" w:cs="Arial"/>
-                <w:sz w:val="20"/>
-                <w:lang w:val="es-ES"/>
-              </w:rPr>
-              <w:t xml:space="preserve">El sistema </w:t>
-            </w:r>
-            <w:r>
-              <w:rPr>
-                <w:rFonts w:ascii="Arial" w:hAnsi="Arial" w:cs="Arial"/>
-                <w:sz w:val="20"/>
-                <w:lang w:val="es-ES"/>
-              </w:rPr>
-              <w:t>despliega la PANTALLA INFORMACION PAGO, la cual contiene los datos correspondientes a la renta realizada</w:t>
-            </w:r>
-            <w:r>
-              <w:rPr>
-                <w:rFonts w:ascii="Arial" w:hAnsi="Arial" w:cs="Arial"/>
-                <w:sz w:val="20"/>
-                <w:lang w:val="es-ES"/>
-              </w:rPr>
-              <w:t xml:space="preserve"> o</w:t>
-            </w:r>
-            <w:r>
-              <w:rPr>
-                <w:rFonts w:ascii="Arial" w:hAnsi="Arial" w:cs="Arial"/>
-                <w:sz w:val="20"/>
-                <w:lang w:val="es-ES"/>
-              </w:rPr>
-              <w:t xml:space="preserve"> </w:t>
-            </w:r>
-            <w:r>
-              <w:rPr>
-                <w:rFonts w:ascii="Arial" w:hAnsi="Arial" w:cs="Arial"/>
-                <w:sz w:val="20"/>
-                <w:lang w:val="es-ES"/>
-              </w:rPr>
-              <w:t>pago del colaborador.</w:t>
             </w:r>
           </w:p>
           <w:p>
@@ -6429,42 +6349,6 @@
             <w:pPr>
               <w:pStyle w:val="Prrafodelista"/>
               <w:numPr>
-                <w:ilvl w:val="0"/>
-                <w:numId w:val="28"/>
-              </w:numPr>
-              <w:spacing w:line="276" w:lineRule="auto"/>
-              <w:jc w:val="both"/>
-              <w:rPr>
-                <w:rFonts w:ascii="Arial" w:hAnsi="Arial" w:cs="Arial"/>
-                <w:b/>
-                <w:vanish/>
-                <w:sz w:val="20"/>
-                <w:lang w:val="es-ES"/>
-              </w:rPr>
-            </w:pPr>
-          </w:p>
-          <w:p>
-            <w:pPr>
-              <w:pStyle w:val="Prrafodelista"/>
-              <w:numPr>
-                <w:ilvl w:val="0"/>
-                <w:numId w:val="28"/>
-              </w:numPr>
-              <w:spacing w:line="276" w:lineRule="auto"/>
-              <w:jc w:val="both"/>
-              <w:rPr>
-                <w:rFonts w:ascii="Arial" w:hAnsi="Arial" w:cs="Arial"/>
-                <w:b/>
-                <w:vanish/>
-                <w:sz w:val="20"/>
-                <w:lang w:val="es-ES"/>
-              </w:rPr>
-            </w:pPr>
-          </w:p>
-          <w:p>
-            <w:pPr>
-              <w:pStyle w:val="Prrafodelista"/>
-              <w:numPr>
                 <w:ilvl w:val="1"/>
                 <w:numId w:val="28"/>
               </w:numPr>
@@ -6525,15 +6409,55 @@
                 <w:sz w:val="20"/>
                 <w:lang w:val="es-ES"/>
               </w:rPr>
-              <w:t xml:space="preserve">visualiza la información y </w:t>
-            </w:r>
-            <w:r>
-              <w:rPr>
-                <w:rFonts w:ascii="Arial" w:hAnsi="Arial" w:cs="Arial"/>
-                <w:sz w:val="20"/>
-                <w:lang w:val="es-ES"/>
-              </w:rPr>
-              <w:t xml:space="preserve">selecciona la opción para </w:t>
+              <w:t>visualiza la información</w:t>
+            </w:r>
+            <w:r>
+              <w:rPr>
+                <w:rFonts w:ascii="Arial" w:hAnsi="Arial" w:cs="Arial"/>
+                <w:sz w:val="20"/>
+                <w:lang w:val="es-ES"/>
+              </w:rPr>
+              <w:t>, selecciona</w:t>
+            </w:r>
+            <w:r>
+              <w:rPr>
+                <w:rFonts w:ascii="Arial" w:hAnsi="Arial" w:cs="Arial"/>
+                <w:sz w:val="20"/>
+                <w:lang w:val="es-ES"/>
+              </w:rPr>
+              <w:t xml:space="preserve"> </w:t>
+            </w:r>
+            <w:r>
+              <w:rPr>
+                <w:rFonts w:ascii="Arial" w:hAnsi="Arial" w:cs="Arial"/>
+                <w:sz w:val="20"/>
+                <w:lang w:val="es-ES"/>
+              </w:rPr>
+              <w:t xml:space="preserve">un ingreso </w:t>
+            </w:r>
+            <w:r>
+              <w:rPr>
+                <w:rFonts w:ascii="Arial" w:hAnsi="Arial" w:cs="Arial"/>
+                <w:sz w:val="20"/>
+                <w:lang w:val="es-ES"/>
+              </w:rPr>
+              <w:t xml:space="preserve">y </w:t>
+            </w:r>
+            <w:r>
+              <w:rPr>
+                <w:rFonts w:ascii="Arial" w:hAnsi="Arial" w:cs="Arial"/>
+                <w:sz w:val="20"/>
+                <w:lang w:val="es-ES"/>
+              </w:rPr>
+              <w:t>da clic en</w:t>
+            </w:r>
+            <w:r>
+              <w:rPr>
+                <w:rFonts w:ascii="Arial" w:hAnsi="Arial" w:cs="Arial"/>
+                <w:sz w:val="20"/>
+                <w:lang w:val="es-ES"/>
+              </w:rPr>
+              <w:t xml:space="preserve"> la opción para </w:t>
             </w:r>
             <w:r>
               <w:rPr>
@@ -7403,6 +7327,24 @@
         </w:tc>
       </w:tr>
     </w:tbl>
+    <w:p>
+      <w:pPr>
+        <w:suppressAutoHyphens w:val="0"/>
+        <w:spacing w:after="160" w:line="259" w:lineRule="auto"/>
+        <w:rPr>
+          <w:lang w:val="es-MX"/>
+        </w:rPr>
+      </w:pPr>
+    </w:p>
+    <w:p>
+      <w:pPr>
+        <w:suppressAutoHyphens w:val="0"/>
+        <w:spacing w:after="160" w:line="259" w:lineRule="auto"/>
+        <w:rPr>
+          <w:lang w:val="es-MX"/>
+        </w:rPr>
+      </w:pPr>
+    </w:p>
     <w:p>
       <w:pPr>
         <w:suppressAutoHyphens w:val="0"/>
@@ -8113,7 +8055,15 @@
                 <w:sz w:val="20"/>
                 <w:lang w:val="es-ES"/>
               </w:rPr>
-              <w:t>Director.</w:t>
+              <w:t>d</w:t>
+            </w:r>
+            <w:r>
+              <w:rPr>
+                <w:rFonts w:ascii="Arial" w:hAnsi="Arial" w:cs="Arial"/>
+                <w:sz w:val="20"/>
+                <w:lang w:val="es-ES"/>
+              </w:rPr>
+              <w:t>irector.</w:t>
             </w:r>
           </w:p>
         </w:tc>
@@ -10950,31 +10900,7 @@
                 <w:sz w:val="20"/>
                 <w:lang w:val="es-ES"/>
               </w:rPr>
-              <w:t>El sistema</w:t>
-            </w:r>
-            <w:r>
-              <w:rPr>
-                <w:rFonts w:ascii="Arial" w:hAnsi="Arial" w:cs="Arial"/>
-                <w:sz w:val="20"/>
-                <w:lang w:val="es-ES"/>
-              </w:rPr>
-              <w:t xml:space="preserve"> verifica conflictos de horario o si esta </w:t>
-            </w:r>
-            <w:r>
-              <w:rPr>
-                <w:rFonts w:ascii="Arial" w:hAnsi="Arial" w:cs="Arial"/>
-                <w:sz w:val="20"/>
-                <w:lang w:val="es-ES"/>
-              </w:rPr>
-              <w:t>registrado en otro grupo la misma danza,</w:t>
-            </w:r>
-            <w:r>
-              <w:rPr>
-                <w:rFonts w:ascii="Arial" w:hAnsi="Arial" w:cs="Arial"/>
-                <w:sz w:val="20"/>
-                <w:lang w:val="es-ES"/>
-              </w:rPr>
-              <w:t xml:space="preserve"> registra el pago del alumno y pregunta si se desea </w:t>
+              <w:t xml:space="preserve">El sistema registra el pago del alumno y pregunta si se desea </w:t>
             </w:r>
             <w:r>
               <w:rPr>
@@ -11817,7 +11743,6 @@
                 <w:sz w:val="20"/>
                 <w:lang w:val="es-ES"/>
               </w:rPr>
-              <w:lastRenderedPageBreak/>
               <w:t xml:space="preserve">El sistema </w:t>
             </w:r>
             <w:r>
@@ -11922,6 +11847,7 @@
                 <w:sz w:val="20"/>
                 <w:lang w:val="es-ES"/>
               </w:rPr>
+              <w:lastRenderedPageBreak/>
               <w:t>El maestro da clic en la opción para dar de baja al alumno</w:t>
             </w:r>
             <w:r>
@@ -12745,169 +12671,6 @@
             <w:pPr>
               <w:pStyle w:val="Prrafodelista"/>
               <w:numPr>
-                <w:ilvl w:val="1"/>
-                <w:numId w:val="17"/>
-              </w:numPr>
-              <w:spacing w:line="276" w:lineRule="auto"/>
-              <w:jc w:val="both"/>
-              <w:rPr>
-                <w:rFonts w:ascii="Arial" w:hAnsi="Arial" w:cs="Arial"/>
-                <w:b/>
-                <w:sz w:val="20"/>
-                <w:lang w:val="es-ES"/>
-              </w:rPr>
-            </w:pPr>
-            <w:r>
-              <w:rPr>
-                <w:rFonts w:ascii="Arial" w:hAnsi="Arial" w:cs="Arial"/>
-                <w:b/>
-                <w:sz w:val="20"/>
-                <w:lang w:val="es-ES"/>
-              </w:rPr>
-              <w:t>Conflicto de inscripción</w:t>
-            </w:r>
-          </w:p>
-          <w:p>
-            <w:pPr>
-              <w:pStyle w:val="Prrafodelista"/>
-              <w:numPr>
-                <w:ilvl w:val="2"/>
-                <w:numId w:val="17"/>
-              </w:numPr>
-              <w:spacing w:line="276" w:lineRule="auto"/>
-              <w:jc w:val="both"/>
-              <w:rPr>
-                <w:rFonts w:ascii="Arial" w:hAnsi="Arial" w:cs="Arial"/>
-                <w:b/>
-                <w:sz w:val="20"/>
-                <w:lang w:val="es-ES"/>
-              </w:rPr>
-            </w:pPr>
-            <w:r>
-              <w:rPr>
-                <w:rFonts w:ascii="Arial" w:hAnsi="Arial" w:cs="Arial"/>
-                <w:sz w:val="20"/>
-                <w:lang w:val="es-ES"/>
-              </w:rPr>
-              <w:t xml:space="preserve">El </w:t>
-            </w:r>
-            <w:r>
-              <w:rPr>
-                <w:rFonts w:ascii="Arial" w:hAnsi="Arial" w:cs="Arial"/>
-                <w:sz w:val="20"/>
-                <w:lang w:val="es-ES"/>
-              </w:rPr>
-              <w:t>sistema verifica conflictos de horario</w:t>
-            </w:r>
-            <w:r>
-              <w:rPr>
-                <w:rFonts w:ascii="Arial" w:hAnsi="Arial" w:cs="Arial"/>
-                <w:sz w:val="20"/>
-                <w:lang w:val="es-ES"/>
-              </w:rPr>
-              <w:t>, el cupo</w:t>
-            </w:r>
-            <w:r>
-              <w:rPr>
-                <w:rFonts w:ascii="Arial" w:hAnsi="Arial" w:cs="Arial"/>
-                <w:sz w:val="20"/>
-                <w:lang w:val="es-ES"/>
-              </w:rPr>
-              <w:t xml:space="preserve"> </w:t>
-            </w:r>
-            <w:r>
-              <w:rPr>
-                <w:rFonts w:ascii="Arial" w:hAnsi="Arial" w:cs="Arial"/>
-                <w:sz w:val="20"/>
-                <w:lang w:val="es-ES"/>
-              </w:rPr>
-              <w:t>y</w:t>
-            </w:r>
-            <w:r>
-              <w:rPr>
-                <w:rFonts w:ascii="Arial" w:hAnsi="Arial" w:cs="Arial"/>
-                <w:sz w:val="20"/>
-                <w:lang w:val="es-ES"/>
-              </w:rPr>
-              <w:t xml:space="preserve"> si está registrado en otro grupo la misma danza</w:t>
-            </w:r>
-            <w:r>
-              <w:rPr>
-                <w:rFonts w:ascii="Arial" w:hAnsi="Arial" w:cs="Arial"/>
-                <w:sz w:val="20"/>
-                <w:lang w:val="es-ES"/>
-              </w:rPr>
-              <w:t xml:space="preserve"> y </w:t>
-            </w:r>
-            <w:r>
-              <w:rPr>
-                <w:rFonts w:ascii="Arial" w:hAnsi="Arial" w:cs="Arial"/>
-                <w:sz w:val="20"/>
-                <w:lang w:val="es-ES"/>
-              </w:rPr>
-              <w:t>notifica al maestro el problema ocurrido al inscribir el alumno</w:t>
-            </w:r>
-            <w:r>
-              <w:rPr>
-                <w:rFonts w:ascii="Arial" w:hAnsi="Arial" w:cs="Arial"/>
-                <w:sz w:val="20"/>
-                <w:lang w:val="es-ES"/>
-              </w:rPr>
-              <w:t>.</w:t>
-            </w:r>
-          </w:p>
-          <w:p>
-            <w:pPr>
-              <w:pStyle w:val="Prrafodelista"/>
-              <w:numPr>
-                <w:ilvl w:val="2"/>
-                <w:numId w:val="17"/>
-              </w:numPr>
-              <w:spacing w:line="276" w:lineRule="auto"/>
-              <w:jc w:val="both"/>
-              <w:rPr>
-                <w:rFonts w:ascii="Arial" w:hAnsi="Arial" w:cs="Arial"/>
-                <w:sz w:val="20"/>
-                <w:lang w:val="es-ES"/>
-              </w:rPr>
-            </w:pPr>
-            <w:r>
-              <w:rPr>
-                <w:rFonts w:ascii="Arial" w:hAnsi="Arial" w:cs="Arial"/>
-                <w:sz w:val="20"/>
-                <w:lang w:val="es-ES"/>
-              </w:rPr>
-              <w:t>El maestro da clic en la opción para confirmar.</w:t>
-            </w:r>
-          </w:p>
-          <w:p>
-            <w:pPr>
-              <w:pStyle w:val="Prrafodelista"/>
-              <w:numPr>
-                <w:ilvl w:val="2"/>
-                <w:numId w:val="17"/>
-              </w:numPr>
-              <w:spacing w:line="276" w:lineRule="auto"/>
-              <w:jc w:val="both"/>
-              <w:rPr>
-                <w:rFonts w:ascii="Arial" w:hAnsi="Arial" w:cs="Arial"/>
-                <w:sz w:val="20"/>
-                <w:lang w:val="es-ES"/>
-              </w:rPr>
-            </w:pPr>
-            <w:r>
-              <w:rPr>
-                <w:rFonts w:ascii="Arial" w:hAnsi="Arial" w:cs="Arial"/>
-                <w:sz w:val="20"/>
-                <w:lang w:val="es-ES"/>
-              </w:rPr>
-              <w:t>Regresa al paso 1 del flujo normal.</w:t>
-            </w:r>
-          </w:p>
-          <w:p>
-            <w:pPr>
-              <w:pStyle w:val="Prrafodelista"/>
-              <w:numPr>
                 <w:ilvl w:val="0"/>
                 <w:numId w:val="42"/>
               </w:numPr>
@@ -13078,28 +12841,12 @@
               <w:rPr>
                 <w:rFonts w:ascii="Arial" w:hAnsi="Arial" w:cs="Arial"/>
                 <w:b/>
-                <w:vanish/>
-                <w:sz w:val="20"/>
-                <w:lang w:val="es-ES"/>
-              </w:rPr>
-            </w:pPr>
-          </w:p>
-          <w:p>
-            <w:pPr>
-              <w:pStyle w:val="Prrafodelista"/>
-              <w:numPr>
-                <w:ilvl w:val="1"/>
-                <w:numId w:val="42"/>
-              </w:numPr>
-              <w:spacing w:line="276" w:lineRule="auto"/>
-              <w:jc w:val="both"/>
-              <w:rPr>
-                <w:rFonts w:ascii="Arial" w:hAnsi="Arial" w:cs="Arial"/>
-                <w:b/>
-                <w:sz w:val="20"/>
-                <w:lang w:val="es-ES"/>
-              </w:rPr>
-            </w:pPr>
+                <w:sz w:val="20"/>
+                <w:lang w:val="es-ES"/>
+              </w:rPr>
+            </w:pPr>
+            <w:bookmarkStart w:id="0" w:name="_GoBack"/>
+            <w:bookmarkEnd w:id="0"/>
             <w:r>
               <w:rPr>
                 <w:rFonts w:ascii="Arial" w:hAnsi="Arial" w:cs="Arial"/>
@@ -13376,7 +13123,6 @@
                 <w:sz w:val="20"/>
                 <w:lang w:val="es-ES"/>
               </w:rPr>
-              <w:lastRenderedPageBreak/>
               <w:t>Regresa al paso 1 del flujo normal.</w:t>
             </w:r>
           </w:p>
@@ -13415,7 +13161,6 @@
                 <w:sz w:val="20"/>
                 <w:lang w:val="es-ES"/>
               </w:rPr>
-              <w:lastRenderedPageBreak/>
               <w:t>Postcondiciones:</w:t>
             </w:r>
           </w:p>
@@ -13706,6 +13451,7 @@
                 <w:sz w:val="20"/>
                 <w:lang w:val="es-ES"/>
               </w:rPr>
+              <w:lastRenderedPageBreak/>
               <w:t>Salidas:</w:t>
             </w:r>
           </w:p>
@@ -15100,7 +14846,7 @@
                 <w:sz w:val="20"/>
                 <w:lang w:val="es-ES"/>
               </w:rPr>
-              <w:t>El sistema despliega la PANTALLA LISTA DE ASISTENCA, la cual contiene la fecha en la que se registró la asistencia, así como los nombres de los alumnos y su asistencia correspondiente a ese día.</w:t>
+              <w:t>El sistema despliega la PANTALLA LISTA DE ASISTENCA, la cual contiene los nombres de los alumnos y su asistencia correspondiente a ese día.</w:t>
             </w:r>
           </w:p>
           <w:p>
@@ -15148,23 +14894,33 @@
                 <w:sz w:val="20"/>
                 <w:lang w:val="es-ES"/>
               </w:rPr>
-              <w:t xml:space="preserve">El sistema </w:t>
-            </w:r>
-            <w:r>
-              <w:rPr>
-                <w:rFonts w:ascii="Arial" w:hAnsi="Arial" w:cs="Arial"/>
-                <w:sz w:val="20"/>
-                <w:lang w:val="es-ES"/>
-              </w:rPr>
-              <w:t xml:space="preserve">despliega </w:t>
-            </w:r>
-            <w:r>
-              <w:rPr>
-                <w:rFonts w:ascii="Arial" w:hAnsi="Arial" w:cs="Arial"/>
-                <w:sz w:val="20"/>
-                <w:lang w:val="es-ES"/>
-              </w:rPr>
-              <w:t>la PANTALLA ADMINISTRAR ASISTENCIA.</w:t>
+              <w:t>Regresa al paso 1 del flujo normal.</w:t>
+            </w:r>
+          </w:p>
+          <w:p>
+            <w:pPr>
+              <w:pStyle w:val="Prrafodelista"/>
+              <w:numPr>
+                <w:ilvl w:val="1"/>
+                <w:numId w:val="24"/>
+              </w:numPr>
+              <w:spacing w:line="276" w:lineRule="auto"/>
+              <w:jc w:val="both"/>
+              <w:rPr>
+                <w:rFonts w:ascii="Arial" w:hAnsi="Arial" w:cs="Arial"/>
+                <w:b/>
+                <w:sz w:val="20"/>
+                <w:lang w:val="es-ES"/>
+              </w:rPr>
+            </w:pPr>
+            <w:r>
+              <w:rPr>
+                <w:rFonts w:ascii="Arial" w:hAnsi="Arial" w:cs="Arial"/>
+                <w:b/>
+                <w:sz w:val="20"/>
+                <w:lang w:val="es-ES"/>
+              </w:rPr>
+              <w:t>Modificar asistencia</w:t>
             </w:r>
           </w:p>
           <w:p>
@@ -15188,15 +14944,39 @@
                 <w:sz w:val="20"/>
                 <w:lang w:val="es-ES"/>
               </w:rPr>
-              <w:t xml:space="preserve">El maestro regresa </w:t>
-            </w:r>
-            <w:r>
-              <w:rPr>
-                <w:rFonts w:ascii="Arial" w:hAnsi="Arial" w:cs="Arial"/>
-                <w:sz w:val="20"/>
-                <w:lang w:val="es-ES"/>
-              </w:rPr>
-              <w:t>a la pantalla anterior.</w:t>
+              <w:t xml:space="preserve">El maestro </w:t>
+            </w:r>
+            <w:r>
+              <w:rPr>
+                <w:rFonts w:ascii="Arial" w:hAnsi="Arial" w:cs="Arial"/>
+                <w:sz w:val="20"/>
+                <w:lang w:val="es-ES"/>
+              </w:rPr>
+              <w:t xml:space="preserve">selecciona la fecha </w:t>
+            </w:r>
+            <w:r>
+              <w:rPr>
+                <w:rFonts w:ascii="Arial" w:hAnsi="Arial" w:cs="Arial"/>
+                <w:sz w:val="20"/>
+                <w:lang w:val="es-ES"/>
+              </w:rPr>
+              <w:t>d</w:t>
+            </w:r>
+            <w:r>
+              <w:rPr>
+                <w:rFonts w:ascii="Arial" w:hAnsi="Arial" w:cs="Arial"/>
+                <w:sz w:val="20"/>
+                <w:lang w:val="es-ES"/>
+              </w:rPr>
+              <w:t>e</w:t>
+            </w:r>
+            <w:r>
+              <w:rPr>
+                <w:rFonts w:ascii="Arial" w:hAnsi="Arial" w:cs="Arial"/>
+                <w:sz w:val="20"/>
+                <w:lang w:val="es-ES"/>
+              </w:rPr>
+              <w:t xml:space="preserve"> alguna de las listas de asistencia previamente registradas.</w:t>
             </w:r>
           </w:p>
           <w:p>
@@ -15220,33 +15000,7 @@
                 <w:sz w:val="20"/>
                 <w:lang w:val="es-ES"/>
               </w:rPr>
-              <w:t>Regresa al paso 1 del flujo normal.</w:t>
-            </w:r>
-          </w:p>
-          <w:p>
-            <w:pPr>
-              <w:pStyle w:val="Prrafodelista"/>
-              <w:numPr>
-                <w:ilvl w:val="1"/>
-                <w:numId w:val="24"/>
-              </w:numPr>
-              <w:spacing w:line="276" w:lineRule="auto"/>
-              <w:jc w:val="both"/>
-              <w:rPr>
-                <w:rFonts w:ascii="Arial" w:hAnsi="Arial" w:cs="Arial"/>
-                <w:b/>
-                <w:sz w:val="20"/>
-                <w:lang w:val="es-ES"/>
-              </w:rPr>
-            </w:pPr>
-            <w:r>
-              <w:rPr>
-                <w:rFonts w:ascii="Arial" w:hAnsi="Arial" w:cs="Arial"/>
-                <w:b/>
-                <w:sz w:val="20"/>
-                <w:lang w:val="es-ES"/>
-              </w:rPr>
-              <w:t>Modificar asistencia</w:t>
+              <w:t>El sistema despliega la PANTALLA LISTA DE ASISTENCA, la cual los nombres de los alumnos y su asistencia correspondiente a ese día.</w:t>
             </w:r>
           </w:p>
           <w:p>
@@ -15270,39 +15024,23 @@
                 <w:sz w:val="20"/>
                 <w:lang w:val="es-ES"/>
               </w:rPr>
-              <w:t xml:space="preserve">El maestro </w:t>
-            </w:r>
-            <w:r>
-              <w:rPr>
-                <w:rFonts w:ascii="Arial" w:hAnsi="Arial" w:cs="Arial"/>
-                <w:sz w:val="20"/>
-                <w:lang w:val="es-ES"/>
-              </w:rPr>
-              <w:t xml:space="preserve">selecciona la fecha </w:t>
-            </w:r>
-            <w:r>
-              <w:rPr>
-                <w:rFonts w:ascii="Arial" w:hAnsi="Arial" w:cs="Arial"/>
-                <w:sz w:val="20"/>
-                <w:lang w:val="es-ES"/>
-              </w:rPr>
-              <w:t>d</w:t>
-            </w:r>
-            <w:r>
-              <w:rPr>
-                <w:rFonts w:ascii="Arial" w:hAnsi="Arial" w:cs="Arial"/>
-                <w:sz w:val="20"/>
-                <w:lang w:val="es-ES"/>
-              </w:rPr>
-              <w:t>e</w:t>
-            </w:r>
-            <w:r>
-              <w:rPr>
-                <w:rFonts w:ascii="Arial" w:hAnsi="Arial" w:cs="Arial"/>
-                <w:sz w:val="20"/>
-                <w:lang w:val="es-ES"/>
-              </w:rPr>
-              <w:t xml:space="preserve"> alguna de las listas de asistencia previamente registradas.</w:t>
+              <w:t xml:space="preserve">El maestro modifica las asistencias necesarias y </w:t>
+            </w:r>
+            <w:r>
+              <w:rPr>
+                <w:rFonts w:ascii="Arial" w:hAnsi="Arial" w:cs="Arial"/>
+                <w:sz w:val="20"/>
+                <w:lang w:val="es-ES"/>
+              </w:rPr>
+              <w:t>regresa a la pantalla anterior</w:t>
+            </w:r>
+            <w:r>
+              <w:rPr>
+                <w:rFonts w:ascii="Arial" w:hAnsi="Arial" w:cs="Arial"/>
+                <w:sz w:val="20"/>
+                <w:lang w:val="es-ES"/>
+              </w:rPr>
+              <w:t>.</w:t>
             </w:r>
           </w:p>
           <w:p>
@@ -15326,111 +15064,7 @@
                 <w:sz w:val="20"/>
                 <w:lang w:val="es-ES"/>
               </w:rPr>
-              <w:t>El sistema despliega la PANTALLA LISTA DE ASISTENCA, la cual contiene la fecha en la que se registró la asistencia, así como los nombres de los alumnos y su asistencia correspondiente a ese día.</w:t>
-            </w:r>
-          </w:p>
-          <w:p>
-            <w:pPr>
-              <w:pStyle w:val="Prrafodelista"/>
-              <w:numPr>
-                <w:ilvl w:val="2"/>
-                <w:numId w:val="24"/>
-              </w:numPr>
-              <w:spacing w:line="276" w:lineRule="auto"/>
-              <w:jc w:val="both"/>
-              <w:rPr>
-                <w:rFonts w:ascii="Arial" w:hAnsi="Arial" w:cs="Arial"/>
-                <w:sz w:val="20"/>
-                <w:lang w:val="es-ES"/>
-              </w:rPr>
-            </w:pPr>
-            <w:r>
-              <w:rPr>
-                <w:rFonts w:ascii="Arial" w:hAnsi="Arial" w:cs="Arial"/>
-                <w:sz w:val="20"/>
-                <w:lang w:val="es-ES"/>
-              </w:rPr>
-              <w:t xml:space="preserve">El maestro modifica las asistencias necesarias y </w:t>
-            </w:r>
-            <w:r>
-              <w:rPr>
-                <w:rFonts w:ascii="Arial" w:hAnsi="Arial" w:cs="Arial"/>
-                <w:sz w:val="20"/>
-                <w:lang w:val="es-ES"/>
-              </w:rPr>
-              <w:t>regresa a la pantalla anterior</w:t>
-            </w:r>
-            <w:r>
-              <w:rPr>
-                <w:rFonts w:ascii="Arial" w:hAnsi="Arial" w:cs="Arial"/>
-                <w:sz w:val="20"/>
-                <w:lang w:val="es-ES"/>
-              </w:rPr>
-              <w:t>.</w:t>
-            </w:r>
-          </w:p>
-          <w:p>
-            <w:pPr>
-              <w:pStyle w:val="Prrafodelista"/>
-              <w:numPr>
-                <w:ilvl w:val="2"/>
-                <w:numId w:val="24"/>
-              </w:numPr>
-              <w:spacing w:line="276" w:lineRule="auto"/>
-              <w:jc w:val="both"/>
-              <w:rPr>
-                <w:rFonts w:ascii="Arial" w:hAnsi="Arial" w:cs="Arial"/>
-                <w:sz w:val="20"/>
-                <w:lang w:val="es-ES"/>
-              </w:rPr>
-            </w:pPr>
-            <w:r>
-              <w:rPr>
-                <w:rFonts w:ascii="Arial" w:hAnsi="Arial" w:cs="Arial"/>
-                <w:sz w:val="20"/>
-                <w:lang w:val="es-ES"/>
-              </w:rPr>
-              <w:t xml:space="preserve">El sistema guarda </w:t>
-            </w:r>
-            <w:r>
-              <w:rPr>
-                <w:rFonts w:ascii="Arial" w:hAnsi="Arial" w:cs="Arial"/>
-                <w:sz w:val="20"/>
-                <w:lang w:val="es-ES"/>
-              </w:rPr>
-              <w:t>la lista de asistencia</w:t>
-            </w:r>
-            <w:r>
-              <w:rPr>
-                <w:rFonts w:ascii="Arial" w:hAnsi="Arial" w:cs="Arial"/>
-                <w:sz w:val="20"/>
-                <w:lang w:val="es-ES"/>
-              </w:rPr>
-              <w:t xml:space="preserve"> y despliega la PANTALLA ADMINISTRAR ASISTENCIA.</w:t>
-            </w:r>
-          </w:p>
-          <w:p>
-            <w:pPr>
-              <w:pStyle w:val="Prrafodelista"/>
-              <w:numPr>
-                <w:ilvl w:val="2"/>
-                <w:numId w:val="24"/>
-              </w:numPr>
-              <w:spacing w:line="276" w:lineRule="auto"/>
-              <w:jc w:val="both"/>
-              <w:rPr>
-                <w:rFonts w:ascii="Arial" w:hAnsi="Arial" w:cs="Arial"/>
-                <w:sz w:val="20"/>
-                <w:lang w:val="es-ES"/>
-              </w:rPr>
-            </w:pPr>
-            <w:r>
-              <w:rPr>
-                <w:rFonts w:ascii="Arial" w:hAnsi="Arial" w:cs="Arial"/>
-                <w:sz w:val="20"/>
-                <w:lang w:val="es-ES"/>
-              </w:rPr>
-              <w:t>El maestro regresa a la pantalla anterior.</w:t>
+              <w:t>El sistema guarda los cambios realizados.</w:t>
             </w:r>
           </w:p>
           <w:p>
@@ -15624,7 +15258,6 @@
                 <w:sz w:val="20"/>
                 <w:lang w:val="es-ES"/>
               </w:rPr>
-              <w:lastRenderedPageBreak/>
               <w:t>Postcondiciones:</w:t>
             </w:r>
           </w:p>
@@ -15907,6 +15540,7 @@
                 <w:sz w:val="20"/>
                 <w:lang w:val="es-ES"/>
               </w:rPr>
+              <w:lastRenderedPageBreak/>
               <w:t>Extiende:</w:t>
             </w:r>
           </w:p>
@@ -15947,6 +15581,55 @@
     <w:p>
       <w:pPr>
         <w:jc w:val="both"/>
+        <w:rPr>
+          <w:lang w:val="es-MX"/>
+        </w:rPr>
+      </w:pPr>
+    </w:p>
+    <w:p>
+      <w:pPr>
+        <w:rPr>
+          <w:lang w:val="es-MX"/>
+        </w:rPr>
+      </w:pPr>
+    </w:p>
+    <w:p>
+      <w:pPr>
+        <w:rPr>
+          <w:lang w:val="es-MX"/>
+        </w:rPr>
+      </w:pPr>
+    </w:p>
+    <w:p>
+      <w:pPr>
+        <w:rPr>
+          <w:lang w:val="es-MX"/>
+        </w:rPr>
+      </w:pPr>
+    </w:p>
+    <w:p>
+      <w:pPr>
+        <w:rPr>
+          <w:lang w:val="es-MX"/>
+        </w:rPr>
+      </w:pPr>
+    </w:p>
+    <w:p>
+      <w:pPr>
+        <w:rPr>
+          <w:lang w:val="es-MX"/>
+        </w:rPr>
+      </w:pPr>
+    </w:p>
+    <w:p>
+      <w:pPr>
+        <w:rPr>
+          <w:lang w:val="es-MX"/>
+        </w:rPr>
+      </w:pPr>
+    </w:p>
+    <w:p>
+      <w:pPr>
         <w:rPr>
           <w:lang w:val="es-MX"/>
         </w:rPr>
@@ -16669,8 +16352,6 @@
               </w:rPr>
               <w:t>27/02/2018</w:t>
             </w:r>
-            <w:bookmarkStart w:id="0" w:name="_GoBack"/>
-            <w:bookmarkEnd w:id="0"/>
           </w:p>
         </w:tc>
       </w:tr>
@@ -22841,7 +22522,7 @@
 </file>
 
 <file path=customXml/itemProps1.xml><?xml version="1.0" encoding="utf-8"?>
-<ds:datastoreItem xmlns:ds="http://schemas.openxmlformats.org/officeDocument/2006/customXml" ds:itemID="{657D54DD-120A-4CDE-AF2C-11BFDF0061A3}">
+<ds:datastoreItem xmlns:ds="http://schemas.openxmlformats.org/officeDocument/2006/customXml" ds:itemID="{4F671A19-3730-4762-A7EB-7BC02A8139AA}">
   <ds:schemaRefs>
     <ds:schemaRef ds:uri="http://schemas.openxmlformats.org/officeDocument/2006/bibliography"/>
   </ds:schemaRefs>

</xml_diff>

<commit_message>
Diagramas de robustez versión 1
Se completaron los diagramas de robustez.
</commit_message>
<xml_diff>
--- a/Artefactos/Descripciones/Descripciones de casos de uso Ray.docx
+++ b/Artefactos/Descripciones/Descripciones de casos de uso Ray.docx
@@ -10841,7 +10841,23 @@
                 <w:sz w:val="20"/>
                 <w:lang w:val="es-ES"/>
               </w:rPr>
-              <w:t>El sistema muestra la PANTALLA INSCRIBIR ALUMNO.</w:t>
+              <w:t>El sistema muestra la PANTALLA INSCRIBIR ALUMNO</w:t>
+            </w:r>
+            <w:r>
+              <w:rPr>
+                <w:rFonts w:ascii="Arial" w:hAnsi="Arial" w:cs="Arial"/>
+                <w:sz w:val="20"/>
+                <w:lang w:val="es-ES"/>
+              </w:rPr>
+              <w:t>, la cual contiene los alumnos no inscritos en el grupo y las promociones disponibles</w:t>
+            </w:r>
+            <w:r>
+              <w:rPr>
+                <w:rFonts w:ascii="Arial" w:hAnsi="Arial" w:cs="Arial"/>
+                <w:sz w:val="20"/>
+                <w:lang w:val="es-ES"/>
+              </w:rPr>
+              <w:t>.</w:t>
             </w:r>
           </w:p>
           <w:p>
@@ -11009,7 +11025,41 @@
                 <w:sz w:val="20"/>
                 <w:lang w:val="es-ES"/>
               </w:rPr>
-              <w:t xml:space="preserve">El sistema registra el pago del alumno y pregunta si se desea </w:t>
+              <w:t xml:space="preserve">El sistema registra </w:t>
+            </w:r>
+            <w:r>
+              <w:rPr>
+                <w:rFonts w:ascii="Arial" w:hAnsi="Arial" w:cs="Arial"/>
+                <w:sz w:val="20"/>
+                <w:lang w:val="es-ES"/>
+              </w:rPr>
+              <w:t>la inscripción</w:t>
+            </w:r>
+            <w:r>
+              <w:rPr>
+                <w:rFonts w:ascii="Arial" w:hAnsi="Arial" w:cs="Arial"/>
+                <w:sz w:val="20"/>
+                <w:lang w:val="es-ES"/>
+              </w:rPr>
+              <w:t xml:space="preserve"> y el pago</w:t>
+            </w:r>
+            <w:bookmarkStart w:id="0" w:name="_GoBack"/>
+            <w:bookmarkEnd w:id="0"/>
+            <w:r>
+              <w:rPr>
+                <w:rFonts w:ascii="Arial" w:hAnsi="Arial" w:cs="Arial"/>
+                <w:sz w:val="20"/>
+                <w:lang w:val="es-ES"/>
+              </w:rPr>
+              <w:t xml:space="preserve"> del alumno</w:t>
+            </w:r>
+            <w:r>
+              <w:rPr>
+                <w:rFonts w:ascii="Arial" w:hAnsi="Arial" w:cs="Arial"/>
+                <w:sz w:val="20"/>
+                <w:lang w:val="es-ES"/>
+              </w:rPr>
+              <w:t xml:space="preserve"> y pregunta si se desea </w:t>
             </w:r>
             <w:r>
               <w:rPr>
@@ -15515,8 +15565,6 @@
               </w:rPr>
               <w:t>El maestro da clic en el botón para confirmar el pago de reinscripción.</w:t>
             </w:r>
-            <w:bookmarkStart w:id="0" w:name="_GoBack"/>
-            <w:bookmarkEnd w:id="0"/>
           </w:p>
           <w:p>
             <w:pPr>
@@ -25956,7 +26004,7 @@
 </file>
 
 <file path=customXml/itemProps1.xml><?xml version="1.0" encoding="utf-8"?>
-<ds:datastoreItem xmlns:ds="http://schemas.openxmlformats.org/officeDocument/2006/customXml" ds:itemID="{3CF2B2D1-0220-440E-9E87-67920BBACE0F}">
+<ds:datastoreItem xmlns:ds="http://schemas.openxmlformats.org/officeDocument/2006/customXml" ds:itemID="{D919178A-02F7-40AF-92FB-CEB53234E732}">
   <ds:schemaRefs>
     <ds:schemaRef ds:uri="http://schemas.openxmlformats.org/officeDocument/2006/bibliography"/>
   </ds:schemaRefs>

</xml_diff>